<commit_message>
second commit added three diffrent js files
</commit_message>
<xml_diff>
--- a/Readme.docx
+++ b/Readme.docx
@@ -15,6 +15,18 @@
         <w:t>Technology Used: HTML and CSS</w:t>
       </w:r>
     </w:p>
+    <w:p/>
+    <w:p>
+      <w:hyperlink r:id="rId5" w:history="1">
+        <w:r>
+          <w:rPr>
+            <w:rStyle w:val="Hyperlink"/>
+          </w:rPr>
+          <w:t>https://github.com/Lasya-art/SBA_Dom</w:t>
+        </w:r>
+      </w:hyperlink>
+    </w:p>
+    <w:p/>
     <w:p>
       <w:r>
         <w:t>This project is a web application for an apartment inquiry system, where users can browse floor plans, photos, and videos, and book a tour by filling out an inquiry form. The web application includes dynamic navigation menus and user interaction with forms, using JavaScript for handling menu clicks, form display, and alerts.</w:t>
@@ -291,7 +303,15 @@
         <w:t>Floor Plans</w:t>
       </w:r>
       <w:r>
-        <w:t xml:space="preserve"> section includes links for Floorplans, Community Map, and Ebrouchure.</w:t>
+        <w:t xml:space="preserve"> section includes links for Floorplans, Community Map, and </w:t>
+      </w:r>
+      <w:proofErr w:type="spellStart"/>
+      <w:r>
+        <w:t>Ebrouchure</w:t>
+      </w:r>
+      <w:proofErr w:type="spellEnd"/>
+      <w:r>
+        <w:t>.</w:t>
       </w:r>
     </w:p>
     <w:p>
@@ -1671,6 +1691,7 @@
   <w:style w:type="character" w:default="1" w:styleId="DefaultParagraphFont">
     <w:name w:val="Default Paragraph Font"/>
     <w:uiPriority w:val="1"/>
+    <w:semiHidden/>
     <w:unhideWhenUsed/>
   </w:style>
   <w:style w:type="table" w:default="1" w:styleId="TableNormal">
@@ -1993,6 +2014,29 @@
     <w:rsid w:val="0099406C"/>
     <w:rPr>
       <w:rFonts w:ascii="Times New Roman" w:hAnsi="Times New Roman" w:cs="Times New Roman"/>
+    </w:rPr>
+  </w:style>
+  <w:style w:type="character" w:styleId="Hyperlink">
+    <w:name w:val="Hyperlink"/>
+    <w:basedOn w:val="DefaultParagraphFont"/>
+    <w:uiPriority w:val="99"/>
+    <w:unhideWhenUsed/>
+    <w:rsid w:val="00123998"/>
+    <w:rPr>
+      <w:color w:val="467886" w:themeColor="hyperlink"/>
+      <w:u w:val="single"/>
+    </w:rPr>
+  </w:style>
+  <w:style w:type="character" w:styleId="UnresolvedMention">
+    <w:name w:val="Unresolved Mention"/>
+    <w:basedOn w:val="DefaultParagraphFont"/>
+    <w:uiPriority w:val="99"/>
+    <w:semiHidden/>
+    <w:unhideWhenUsed/>
+    <w:rsid w:val="00123998"/>
+    <w:rPr>
+      <w:color w:val="605E5C"/>
+      <w:shd w:val="clear" w:color="auto" w:fill="E1DFDD"/>
     </w:rPr>
   </w:style>
 </w:styles>

</xml_diff>